<commit_message>
modify word and add team member
</commit_message>
<xml_diff>
--- a/DevOps Project .docx
+++ b/DevOps Project .docx
@@ -1,6 +1,6 @@
 
 <file path=word/document.xml><?xml version="1.0" encoding="utf-8"?>
-<w:document xmlns:wpc="http://schemas.microsoft.com/office/word/2010/wordprocessingCanvas" xmlns:cx="http://schemas.microsoft.com/office/drawing/2014/chartex" xmlns:cx1="http://schemas.microsoft.com/office/drawing/2015/9/8/chartex" xmlns:cx2="http://schemas.microsoft.com/office/drawing/2015/10/21/chartex" xmlns:cx3="http://schemas.microsoft.com/office/drawing/2016/5/9/chartex" xmlns:cx4="http://schemas.microsoft.com/office/drawing/2016/5/10/chartex" xmlns:cx5="http://schemas.microsoft.com/office/drawing/2016/5/11/chartex" xmlns:cx6="http://schemas.microsoft.com/office/drawing/2016/5/12/chartex" xmlns:cx7="http://schemas.microsoft.com/office/drawing/2016/5/13/chartex" xmlns:cx8="http://schemas.microsoft.com/office/drawing/2016/5/14/chartex" xmlns:mc="http://schemas.openxmlformats.org/markup-compatibility/2006" xmlns:aink="http://schemas.microsoft.com/office/drawing/2016/ink" xmlns:am3d="http://schemas.microsoft.com/office/drawing/2017/model3d" xmlns:o="urn:schemas-microsoft-com:office:office" xmlns:oel="http://schemas.microsoft.com/office/2019/extlst" xmlns:r="http://schemas.openxmlformats.org/officeDocument/2006/relationships" xmlns:m="http://schemas.openxmlformats.org/officeDocument/2006/math" xmlns:v="urn:schemas-microsoft-com:vml" xmlns:wp14="http://schemas.microsoft.com/office/word/2010/wordprocessingDrawing" xmlns:wp="http://schemas.openxmlformats.org/drawingml/2006/wordprocessingDrawing" xmlns:w10="urn:schemas-microsoft-com:office:word" xmlns:w="http://schemas.openxmlformats.org/wordprocessingml/2006/main" xmlns:w14="http://schemas.microsoft.com/office/word/2010/wordml" xmlns:w15="http://schemas.microsoft.com/office/word/2012/wordml" xmlns:w16cex="http://schemas.microsoft.com/office/word/2018/wordml/cex" xmlns:w16cid="http://schemas.microsoft.com/office/word/2016/wordml/cid" xmlns:w16="http://schemas.microsoft.com/office/word/2018/wordml" xmlns:w16du="http://schemas.microsoft.com/office/word/2023/wordml/word16du" xmlns:w16sdtdh="http://schemas.microsoft.com/office/word/2020/wordml/sdtdatahash" xmlns:w16se="http://schemas.microsoft.com/office/word/2015/wordml/symex" xmlns:wpg="http://schemas.microsoft.com/office/word/2010/wordprocessingGroup" xmlns:wpi="http://schemas.microsoft.com/office/word/2010/wordprocessingInk" xmlns:wne="http://schemas.microsoft.com/office/word/2006/wordml" xmlns:wps="http://schemas.microsoft.com/office/word/2010/wordprocessingShape" mc:Ignorable="w14 w15 w16se w16cid w16 w16cex w16sdtdh w16du wp14">
+<w:document xmlns:wpc="http://schemas.microsoft.com/office/word/2010/wordprocessingCanvas" xmlns:cx="http://schemas.microsoft.com/office/drawing/2014/chartex" xmlns:cx1="http://schemas.microsoft.com/office/drawing/2015/9/8/chartex" xmlns:cx2="http://schemas.microsoft.com/office/drawing/2015/10/21/chartex" xmlns:cx3="http://schemas.microsoft.com/office/drawing/2016/5/9/chartex" xmlns:cx4="http://schemas.microsoft.com/office/drawing/2016/5/10/chartex" xmlns:cx5="http://schemas.microsoft.com/office/drawing/2016/5/11/chartex" xmlns:cx6="http://schemas.microsoft.com/office/drawing/2016/5/12/chartex" xmlns:cx7="http://schemas.microsoft.com/office/drawing/2016/5/13/chartex" xmlns:cx8="http://schemas.microsoft.com/office/drawing/2016/5/14/chartex" xmlns:mc="http://schemas.openxmlformats.org/markup-compatibility/2006" xmlns:aink="http://schemas.microsoft.com/office/drawing/2016/ink" xmlns:am3d="http://schemas.microsoft.com/office/drawing/2017/model3d" xmlns:o="urn:schemas-microsoft-com:office:office" xmlns:oel="http://schemas.microsoft.com/office/2019/extlst" xmlns:r="http://schemas.openxmlformats.org/officeDocument/2006/relationships" xmlns:m="http://schemas.openxmlformats.org/officeDocument/2006/math" xmlns:v="urn:schemas-microsoft-com:vml" xmlns:wp14="http://schemas.microsoft.com/office/word/2010/wordprocessingDrawing" xmlns:wp="http://schemas.openxmlformats.org/drawingml/2006/wordprocessingDrawing" xmlns:w10="urn:schemas-microsoft-com:office:word" xmlns:w="http://schemas.openxmlformats.org/wordprocessingml/2006/main" xmlns:w14="http://schemas.microsoft.com/office/word/2010/wordml" xmlns:w15="http://schemas.microsoft.com/office/word/2012/wordml" xmlns:w16cex="http://schemas.microsoft.com/office/word/2018/wordml/cex" xmlns:w16cid="http://schemas.microsoft.com/office/word/2016/wordml/cid" xmlns:w16="http://schemas.microsoft.com/office/word/2018/wordml" xmlns:w16du="http://schemas.microsoft.com/office/word/2023/wordml/word16du" xmlns:w16sdtdh="http://schemas.microsoft.com/office/word/2020/wordml/sdtdatahash" xmlns:w16sdtfl="http://schemas.microsoft.com/office/word/2024/wordml/sdtformatlock" xmlns:w16se="http://schemas.microsoft.com/office/word/2015/wordml/symex" xmlns:wpg="http://schemas.microsoft.com/office/word/2010/wordprocessingGroup" xmlns:wpi="http://schemas.microsoft.com/office/word/2010/wordprocessingInk" xmlns:wne="http://schemas.microsoft.com/office/word/2006/wordml" xmlns:wps="http://schemas.microsoft.com/office/word/2010/wordprocessingShape" mc:Ignorable="w14 w15 w16se w16cid w16 w16cex w16sdtdh w16sdtfl w16du wp14">
   <w:body>
     <w:p>
       <w:pPr>
@@ -18,7 +18,7 @@
       </w:pPr>
       <w:r>
         <w:rPr>
-          <w:rStyle w:val="lev"/>
+          <w:rStyle w:val="Strong"/>
           <w:lang w:val="en-US"/>
         </w:rPr>
         <w:t>DevOps Project Presentation:</w:t>
@@ -208,7 +208,7 @@
     </w:p>
     <w:p>
       <w:pPr>
-        <w:pStyle w:val="Paragraphedeliste"/>
+        <w:pStyle w:val="ListParagraph"/>
         <w:numPr>
           <w:ilvl w:val="1"/>
           <w:numId w:val="1"/>
@@ -223,34 +223,21 @@
           <w14:ligatures w14:val="none"/>
         </w:rPr>
       </w:pPr>
-      <w:proofErr w:type="spellStart"/>
-      <w:r>
-        <w:rPr>
-          <w:rFonts w:ascii="Times New Roman" w:eastAsia="Times New Roman" w:hAnsi="Times New Roman" w:cs="Times New Roman"/>
-          <w:kern w:val="0"/>
-          <w:sz w:val="24"/>
-          <w:szCs w:val="24"/>
-          <w:lang w:eastAsia="fr-FR"/>
-          <w14:ligatures w14:val="none"/>
-        </w:rPr>
-        <w:t>Aymane</w:t>
-      </w:r>
-      <w:proofErr w:type="spellEnd"/>
-      <w:r>
-        <w:rPr>
-          <w:rFonts w:ascii="Times New Roman" w:eastAsia="Times New Roman" w:hAnsi="Times New Roman" w:cs="Times New Roman"/>
-          <w:kern w:val="0"/>
-          <w:sz w:val="24"/>
-          <w:szCs w:val="24"/>
-          <w:lang w:eastAsia="fr-FR"/>
-          <w14:ligatures w14:val="none"/>
-        </w:rPr>
-        <w:t xml:space="preserve"> EL HAMRAOUI</w:t>
-      </w:r>
-    </w:p>
-    <w:p>
-      <w:pPr>
-        <w:pStyle w:val="Paragraphedeliste"/>
+      <w:r>
+        <w:rPr>
+          <w:rFonts w:ascii="Times New Roman" w:eastAsia="Times New Roman" w:hAnsi="Times New Roman" w:cs="Times New Roman"/>
+          <w:kern w:val="0"/>
+          <w:sz w:val="24"/>
+          <w:szCs w:val="24"/>
+          <w:lang w:eastAsia="fr-FR"/>
+          <w14:ligatures w14:val="none"/>
+        </w:rPr>
+        <w:t>Aymane EL HAMRAOUI</w:t>
+      </w:r>
+    </w:p>
+    <w:p>
+      <w:pPr>
+        <w:pStyle w:val="ListParagraph"/>
         <w:numPr>
           <w:ilvl w:val="1"/>
           <w:numId w:val="1"/>
@@ -279,6 +266,48 @@
     </w:p>
     <w:p>
       <w:pPr>
+        <w:pStyle w:val="ListParagraph"/>
+        <w:numPr>
+          <w:ilvl w:val="1"/>
+          <w:numId w:val="1"/>
+        </w:numPr>
+        <w:spacing w:before="100" w:beforeAutospacing="1" w:after="100" w:afterAutospacing="1" w:line="240" w:lineRule="auto"/>
+        <w:rPr>
+          <w:rFonts w:ascii="Times New Roman" w:eastAsia="Times New Roman" w:hAnsi="Times New Roman" w:cs="Times New Roman"/>
+          <w:kern w:val="0"/>
+          <w:sz w:val="24"/>
+          <w:szCs w:val="24"/>
+          <w:lang w:eastAsia="fr-FR"/>
+          <w14:ligatures w14:val="none"/>
+        </w:rPr>
+      </w:pPr>
+      <w:r>
+        <w:rPr>
+          <w:rFonts w:ascii="Times New Roman" w:eastAsia="Times New Roman" w:hAnsi="Times New Roman" w:cs="Times New Roman"/>
+          <w:kern w:val="0"/>
+          <w:sz w:val="24"/>
+          <w:szCs w:val="24"/>
+          <w:lang w:eastAsia="fr-FR"/>
+          <w14:ligatures w14:val="none"/>
+        </w:rPr>
+        <w:t xml:space="preserve">Chair </w:t>
+      </w:r>
+      <w:proofErr w:type="spellStart"/>
+      <w:r>
+        <w:rPr>
+          <w:rFonts w:ascii="Times New Roman" w:eastAsia="Times New Roman" w:hAnsi="Times New Roman" w:cs="Times New Roman"/>
+          <w:kern w:val="0"/>
+          <w:sz w:val="24"/>
+          <w:szCs w:val="24"/>
+          <w:lang w:eastAsia="fr-FR"/>
+          <w14:ligatures w14:val="none"/>
+        </w:rPr>
+        <w:t>mehdi</w:t>
+      </w:r>
+      <w:proofErr w:type="spellEnd"/>
+    </w:p>
+    <w:p>
+      <w:pPr>
         <w:numPr>
           <w:ilvl w:val="0"/>
           <w:numId w:val="1"/>
@@ -667,7 +696,7 @@
     </w:p>
     <w:p>
       <w:pPr>
-        <w:pStyle w:val="Paragraphedeliste"/>
+        <w:pStyle w:val="ListParagraph"/>
         <w:numPr>
           <w:ilvl w:val="0"/>
           <w:numId w:val="19"/>
@@ -904,7 +933,7 @@
     </w:p>
     <w:p>
       <w:pPr>
-        <w:pStyle w:val="Paragraphedeliste"/>
+        <w:pStyle w:val="ListParagraph"/>
         <w:numPr>
           <w:ilvl w:val="0"/>
           <w:numId w:val="19"/>
@@ -1521,7 +1550,7 @@
     </w:p>
     <w:p>
       <w:pPr>
-        <w:pStyle w:val="Paragraphedeliste"/>
+        <w:pStyle w:val="ListParagraph"/>
         <w:numPr>
           <w:ilvl w:val="0"/>
           <w:numId w:val="24"/>
@@ -1554,7 +1583,7 @@
     </w:p>
     <w:p>
       <w:pPr>
-        <w:pStyle w:val="Paragraphedeliste"/>
+        <w:pStyle w:val="ListParagraph"/>
         <w:numPr>
           <w:ilvl w:val="0"/>
           <w:numId w:val="24"/>
@@ -1602,7 +1631,7 @@
     </w:p>
     <w:p>
       <w:pPr>
-        <w:pStyle w:val="Paragraphedeliste"/>
+        <w:pStyle w:val="ListParagraph"/>
         <w:numPr>
           <w:ilvl w:val="0"/>
           <w:numId w:val="24"/>
@@ -1678,7 +1707,7 @@
     </w:p>
     <w:p>
       <w:pPr>
-        <w:pStyle w:val="Paragraphedeliste"/>
+        <w:pStyle w:val="ListParagraph"/>
         <w:spacing w:before="100" w:beforeAutospacing="1" w:after="100" w:afterAutospacing="1"/>
         <w:rPr>
           <w:rFonts w:ascii="Times New Roman" w:eastAsia="Times New Roman" w:hAnsi="Times New Roman" w:cs="Times New Roman"/>
@@ -1694,7 +1723,7 @@
     </w:p>
     <w:p>
       <w:pPr>
-        <w:pStyle w:val="Paragraphedeliste"/>
+        <w:pStyle w:val="ListParagraph"/>
         <w:numPr>
           <w:ilvl w:val="0"/>
           <w:numId w:val="20"/>
@@ -1753,7 +1782,7 @@
     </w:p>
     <w:p>
       <w:pPr>
-        <w:pStyle w:val="Paragraphedeliste"/>
+        <w:pStyle w:val="ListParagraph"/>
         <w:spacing w:before="100" w:beforeAutospacing="1" w:after="100" w:afterAutospacing="1"/>
         <w:rPr>
           <w:rFonts w:ascii="Times New Roman" w:eastAsia="Times New Roman" w:hAnsi="Times New Roman" w:cs="Times New Roman"/>
@@ -1769,7 +1798,7 @@
     </w:p>
     <w:p>
       <w:pPr>
-        <w:pStyle w:val="Paragraphedeliste"/>
+        <w:pStyle w:val="ListParagraph"/>
         <w:numPr>
           <w:ilvl w:val="0"/>
           <w:numId w:val="21"/>
@@ -4577,7 +4606,7 @@
     </w:p>
     <w:p>
       <w:pPr>
-        <w:pStyle w:val="Paragraphedeliste"/>
+        <w:pStyle w:val="ListParagraph"/>
         <w:numPr>
           <w:ilvl w:val="2"/>
           <w:numId w:val="47"/>
@@ -4938,7 +4967,7 @@
     </w:p>
     <w:p>
       <w:pPr>
-        <w:pStyle w:val="Paragraphedeliste"/>
+        <w:pStyle w:val="ListParagraph"/>
         <w:numPr>
           <w:ilvl w:val="2"/>
           <w:numId w:val="31"/>
@@ -5173,7 +5202,7 @@
     </w:p>
     <w:p>
       <w:pPr>
-        <w:pStyle w:val="Paragraphedeliste"/>
+        <w:pStyle w:val="ListParagraph"/>
         <w:numPr>
           <w:ilvl w:val="2"/>
           <w:numId w:val="31"/>
@@ -5319,7 +5348,7 @@
     </w:p>
     <w:p>
       <w:pPr>
-        <w:pStyle w:val="Paragraphedeliste"/>
+        <w:pStyle w:val="ListParagraph"/>
         <w:numPr>
           <w:ilvl w:val="2"/>
           <w:numId w:val="31"/>
@@ -10556,7 +10585,7 @@
       <w:hyperlink r:id="rId8" w:history="1">
         <w:r>
           <w:rPr>
-            <w:rStyle w:val="Lienhypertexte"/>
+            <w:rStyle w:val="Hyperlink"/>
             <w:rFonts w:ascii="Times New Roman" w:eastAsia="Times New Roman" w:hAnsi="Times New Roman" w:cs="Times New Roman"/>
             <w:b/>
             <w:bCs/>
@@ -10643,6 +10672,7 @@
           <w:kern w:val="0"/>
           <w:sz w:val="27"/>
           <w:szCs w:val="27"/>
+          <w:highlight w:val="yellow"/>
           <w:lang w:eastAsia="fr-FR"/>
           <w14:ligatures w14:val="none"/>
         </w:rPr>
@@ -10655,6 +10685,7 @@
           <w:kern w:val="0"/>
           <w:sz w:val="27"/>
           <w:szCs w:val="27"/>
+          <w:highlight w:val="yellow"/>
           <w:lang w:eastAsia="fr-FR"/>
           <w14:ligatures w14:val="none"/>
         </w:rPr>
@@ -11007,6 +11038,7 @@
           <w:kern w:val="0"/>
           <w:sz w:val="27"/>
           <w:szCs w:val="27"/>
+          <w:highlight w:val="yellow"/>
           <w:lang w:eastAsia="fr-FR"/>
           <w14:ligatures w14:val="none"/>
         </w:rPr>
@@ -11020,6 +11052,7 @@
           <w:kern w:val="0"/>
           <w:sz w:val="27"/>
           <w:szCs w:val="27"/>
+          <w:highlight w:val="yellow"/>
           <w:lang w:eastAsia="fr-FR"/>
           <w14:ligatures w14:val="none"/>
         </w:rPr>
@@ -11034,6 +11067,7 @@
           <w:kern w:val="0"/>
           <w:sz w:val="27"/>
           <w:szCs w:val="27"/>
+          <w:highlight w:val="yellow"/>
           <w:lang w:eastAsia="fr-FR"/>
           <w14:ligatures w14:val="none"/>
         </w:rPr>
@@ -11048,6 +11082,7 @@
           <w:kern w:val="0"/>
           <w:sz w:val="27"/>
           <w:szCs w:val="27"/>
+          <w:highlight w:val="yellow"/>
           <w:lang w:eastAsia="fr-FR"/>
           <w14:ligatures w14:val="none"/>
         </w:rPr>
@@ -11298,6 +11333,7 @@
           <w:kern w:val="0"/>
           <w:sz w:val="27"/>
           <w:szCs w:val="27"/>
+          <w:highlight w:val="yellow"/>
           <w:lang w:eastAsia="fr-FR"/>
           <w14:ligatures w14:val="none"/>
         </w:rPr>
@@ -11310,6 +11346,7 @@
           <w:kern w:val="0"/>
           <w:sz w:val="27"/>
           <w:szCs w:val="27"/>
+          <w:highlight w:val="yellow"/>
           <w:lang w:eastAsia="fr-FR"/>
           <w14:ligatures w14:val="none"/>
         </w:rPr>
@@ -11515,7 +11552,7 @@
 </file>
 
 <file path=word/numbering.xml><?xml version="1.0" encoding="utf-8"?>
-<w:numbering xmlns:wpc="http://schemas.microsoft.com/office/word/2010/wordprocessingCanvas" xmlns:cx="http://schemas.microsoft.com/office/drawing/2014/chartex" xmlns:cx1="http://schemas.microsoft.com/office/drawing/2015/9/8/chartex" xmlns:cx2="http://schemas.microsoft.com/office/drawing/2015/10/21/chartex" xmlns:cx3="http://schemas.microsoft.com/office/drawing/2016/5/9/chartex" xmlns:cx4="http://schemas.microsoft.com/office/drawing/2016/5/10/chartex" xmlns:cx5="http://schemas.microsoft.com/office/drawing/2016/5/11/chartex" xmlns:cx6="http://schemas.microsoft.com/office/drawing/2016/5/12/chartex" xmlns:cx7="http://schemas.microsoft.com/office/drawing/2016/5/13/chartex" xmlns:cx8="http://schemas.microsoft.com/office/drawing/2016/5/14/chartex" xmlns:mc="http://schemas.openxmlformats.org/markup-compatibility/2006" xmlns:aink="http://schemas.microsoft.com/office/drawing/2016/ink" xmlns:am3d="http://schemas.microsoft.com/office/drawing/2017/model3d" xmlns:o="urn:schemas-microsoft-com:office:office" xmlns:oel="http://schemas.microsoft.com/office/2019/extlst" xmlns:r="http://schemas.openxmlformats.org/officeDocument/2006/relationships" xmlns:m="http://schemas.openxmlformats.org/officeDocument/2006/math" xmlns:v="urn:schemas-microsoft-com:vml" xmlns:wp14="http://schemas.microsoft.com/office/word/2010/wordprocessingDrawing" xmlns:wp="http://schemas.openxmlformats.org/drawingml/2006/wordprocessingDrawing" xmlns:w10="urn:schemas-microsoft-com:office:word" xmlns:w="http://schemas.openxmlformats.org/wordprocessingml/2006/main" xmlns:w14="http://schemas.microsoft.com/office/word/2010/wordml" xmlns:w15="http://schemas.microsoft.com/office/word/2012/wordml" xmlns:w16cex="http://schemas.microsoft.com/office/word/2018/wordml/cex" xmlns:w16cid="http://schemas.microsoft.com/office/word/2016/wordml/cid" xmlns:w16="http://schemas.microsoft.com/office/word/2018/wordml" xmlns:w16du="http://schemas.microsoft.com/office/word/2023/wordml/word16du" xmlns:w16sdtdh="http://schemas.microsoft.com/office/word/2020/wordml/sdtdatahash" xmlns:w16se="http://schemas.microsoft.com/office/word/2015/wordml/symex" xmlns:wpg="http://schemas.microsoft.com/office/word/2010/wordprocessingGroup" xmlns:wpi="http://schemas.microsoft.com/office/word/2010/wordprocessingInk" xmlns:wne="http://schemas.microsoft.com/office/word/2006/wordml" xmlns:wps="http://schemas.microsoft.com/office/word/2010/wordprocessingShape" mc:Ignorable="w14 w15 w16se w16cid w16 w16cex w16sdtdh w16du wp14">
+<w:numbering xmlns:wpc="http://schemas.microsoft.com/office/word/2010/wordprocessingCanvas" xmlns:cx="http://schemas.microsoft.com/office/drawing/2014/chartex" xmlns:cx1="http://schemas.microsoft.com/office/drawing/2015/9/8/chartex" xmlns:cx2="http://schemas.microsoft.com/office/drawing/2015/10/21/chartex" xmlns:cx3="http://schemas.microsoft.com/office/drawing/2016/5/9/chartex" xmlns:cx4="http://schemas.microsoft.com/office/drawing/2016/5/10/chartex" xmlns:cx5="http://schemas.microsoft.com/office/drawing/2016/5/11/chartex" xmlns:cx6="http://schemas.microsoft.com/office/drawing/2016/5/12/chartex" xmlns:cx7="http://schemas.microsoft.com/office/drawing/2016/5/13/chartex" xmlns:cx8="http://schemas.microsoft.com/office/drawing/2016/5/14/chartex" xmlns:mc="http://schemas.openxmlformats.org/markup-compatibility/2006" xmlns:aink="http://schemas.microsoft.com/office/drawing/2016/ink" xmlns:am3d="http://schemas.microsoft.com/office/drawing/2017/model3d" xmlns:o="urn:schemas-microsoft-com:office:office" xmlns:oel="http://schemas.microsoft.com/office/2019/extlst" xmlns:r="http://schemas.openxmlformats.org/officeDocument/2006/relationships" xmlns:m="http://schemas.openxmlformats.org/officeDocument/2006/math" xmlns:v="urn:schemas-microsoft-com:vml" xmlns:wp14="http://schemas.microsoft.com/office/word/2010/wordprocessingDrawing" xmlns:wp="http://schemas.openxmlformats.org/drawingml/2006/wordprocessingDrawing" xmlns:w10="urn:schemas-microsoft-com:office:word" xmlns:w="http://schemas.openxmlformats.org/wordprocessingml/2006/main" xmlns:w14="http://schemas.microsoft.com/office/word/2010/wordml" xmlns:w15="http://schemas.microsoft.com/office/word/2012/wordml" xmlns:w16cex="http://schemas.microsoft.com/office/word/2018/wordml/cex" xmlns:w16cid="http://schemas.microsoft.com/office/word/2016/wordml/cid" xmlns:w16="http://schemas.microsoft.com/office/word/2018/wordml" xmlns:w16du="http://schemas.microsoft.com/office/word/2023/wordml/word16du" xmlns:w16sdtdh="http://schemas.microsoft.com/office/word/2020/wordml/sdtdatahash" xmlns:w16sdtfl="http://schemas.microsoft.com/office/word/2024/wordml/sdtformatlock" xmlns:w16se="http://schemas.microsoft.com/office/word/2015/wordml/symex" xmlns:wpg="http://schemas.microsoft.com/office/word/2010/wordprocessingGroup" xmlns:wpi="http://schemas.microsoft.com/office/word/2010/wordprocessingInk" xmlns:wne="http://schemas.microsoft.com/office/word/2006/wordml" xmlns:wps="http://schemas.microsoft.com/office/word/2010/wordprocessingShape" mc:Ignorable="w14 w15 w16se w16cid w16 w16cex w16sdtdh w16sdtfl w16du wp14">
   <w:abstractNum w:abstractNumId="0" w15:restartNumberingAfterBreak="0">
     <w:nsid w:val="00654C35"/>
     <w:multiLevelType w:val="multilevel"/>
@@ -21572,7 +21609,7 @@
 </file>
 
 <file path=word/styles.xml><?xml version="1.0" encoding="utf-8"?>
-<w:styles xmlns:mc="http://schemas.openxmlformats.org/markup-compatibility/2006" xmlns:r="http://schemas.openxmlformats.org/officeDocument/2006/relationships" xmlns:w="http://schemas.openxmlformats.org/wordprocessingml/2006/main" xmlns:w14="http://schemas.microsoft.com/office/word/2010/wordml" xmlns:w15="http://schemas.microsoft.com/office/word/2012/wordml" xmlns:w16cex="http://schemas.microsoft.com/office/word/2018/wordml/cex" xmlns:w16cid="http://schemas.microsoft.com/office/word/2016/wordml/cid" xmlns:w16="http://schemas.microsoft.com/office/word/2018/wordml" xmlns:w16du="http://schemas.microsoft.com/office/word/2023/wordml/word16du" xmlns:w16sdtdh="http://schemas.microsoft.com/office/word/2020/wordml/sdtdatahash" xmlns:w16se="http://schemas.microsoft.com/office/word/2015/wordml/symex" mc:Ignorable="w14 w15 w16se w16cid w16 w16cex w16sdtdh w16du">
+<w:styles xmlns:mc="http://schemas.openxmlformats.org/markup-compatibility/2006" xmlns:r="http://schemas.openxmlformats.org/officeDocument/2006/relationships" xmlns:w="http://schemas.openxmlformats.org/wordprocessingml/2006/main" xmlns:w14="http://schemas.microsoft.com/office/word/2010/wordml" xmlns:w15="http://schemas.microsoft.com/office/word/2012/wordml" xmlns:w16cex="http://schemas.microsoft.com/office/word/2018/wordml/cex" xmlns:w16cid="http://schemas.microsoft.com/office/word/2016/wordml/cid" xmlns:w16="http://schemas.microsoft.com/office/word/2018/wordml" xmlns:w16du="http://schemas.microsoft.com/office/word/2023/wordml/word16du" xmlns:w16sdtdh="http://schemas.microsoft.com/office/word/2020/wordml/sdtdatahash" xmlns:w16sdtfl="http://schemas.microsoft.com/office/word/2024/wordml/sdtformatlock" xmlns:w16se="http://schemas.microsoft.com/office/word/2015/wordml/symex" mc:Ignorable="w14 w15 w16se w16cid w16 w16cex w16sdtdh w16sdtfl w16du">
   <w:docDefaults>
     <w:rPrDefault>
       <w:rPr>
@@ -21972,11 +22009,11 @@
     <w:name w:val="Normal"/>
     <w:qFormat/>
   </w:style>
-  <w:style w:type="paragraph" w:styleId="Titre1">
+  <w:style w:type="paragraph" w:styleId="Heading1">
     <w:name w:val="heading 1"/>
     <w:basedOn w:val="Normal"/>
     <w:next w:val="Normal"/>
-    <w:link w:val="Titre1Car"/>
+    <w:link w:val="Heading1Char"/>
     <w:uiPriority w:val="9"/>
     <w:qFormat/>
     <w:rsid w:val="0011139D"/>
@@ -21993,10 +22030,10 @@
       <w:szCs w:val="32"/>
     </w:rPr>
   </w:style>
-  <w:style w:type="paragraph" w:styleId="Titre2">
+  <w:style w:type="paragraph" w:styleId="Heading2">
     <w:name w:val="heading 2"/>
     <w:basedOn w:val="Normal"/>
-    <w:link w:val="Titre2Car"/>
+    <w:link w:val="Heading2Char"/>
     <w:uiPriority w:val="9"/>
     <w:qFormat/>
     <w:rsid w:val="006D4B60"/>
@@ -22015,10 +22052,10 @@
       <w14:ligatures w14:val="none"/>
     </w:rPr>
   </w:style>
-  <w:style w:type="paragraph" w:styleId="Titre3">
+  <w:style w:type="paragraph" w:styleId="Heading3">
     <w:name w:val="heading 3"/>
     <w:basedOn w:val="Normal"/>
-    <w:link w:val="Titre3Car"/>
+    <w:link w:val="Heading3Char"/>
     <w:uiPriority w:val="9"/>
     <w:qFormat/>
     <w:rsid w:val="006D4B60"/>
@@ -22037,13 +22074,13 @@
       <w14:ligatures w14:val="none"/>
     </w:rPr>
   </w:style>
-  <w:style w:type="character" w:default="1" w:styleId="Policepardfaut">
+  <w:style w:type="character" w:default="1" w:styleId="DefaultParagraphFont">
     <w:name w:val="Default Paragraph Font"/>
     <w:uiPriority w:val="1"/>
     <w:semiHidden/>
     <w:unhideWhenUsed/>
   </w:style>
-  <w:style w:type="table" w:default="1" w:styleId="TableauNormal">
+  <w:style w:type="table" w:default="1" w:styleId="TableNormal">
     <w:name w:val="Normal Table"/>
     <w:uiPriority w:val="99"/>
     <w:semiHidden/>
@@ -22058,16 +22095,16 @@
       </w:tblCellMar>
     </w:tblPr>
   </w:style>
-  <w:style w:type="numbering" w:default="1" w:styleId="Aucuneliste">
+  <w:style w:type="numbering" w:default="1" w:styleId="NoList">
     <w:name w:val="No List"/>
     <w:uiPriority w:val="99"/>
     <w:semiHidden/>
     <w:unhideWhenUsed/>
   </w:style>
-  <w:style w:type="character" w:customStyle="1" w:styleId="Titre2Car">
-    <w:name w:val="Titre 2 Car"/>
-    <w:basedOn w:val="Policepardfaut"/>
-    <w:link w:val="Titre2"/>
+  <w:style w:type="character" w:customStyle="1" w:styleId="Heading2Char">
+    <w:name w:val="Heading 2 Char"/>
+    <w:basedOn w:val="DefaultParagraphFont"/>
+    <w:link w:val="Heading2"/>
     <w:uiPriority w:val="9"/>
     <w:rsid w:val="006D4B60"/>
     <w:rPr>
@@ -22081,10 +22118,10 @@
       <w14:ligatures w14:val="none"/>
     </w:rPr>
   </w:style>
-  <w:style w:type="character" w:customStyle="1" w:styleId="Titre3Car">
-    <w:name w:val="Titre 3 Car"/>
-    <w:basedOn w:val="Policepardfaut"/>
-    <w:link w:val="Titre3"/>
+  <w:style w:type="character" w:customStyle="1" w:styleId="Heading3Char">
+    <w:name w:val="Heading 3 Char"/>
+    <w:basedOn w:val="DefaultParagraphFont"/>
+    <w:link w:val="Heading3"/>
     <w:uiPriority w:val="9"/>
     <w:rsid w:val="006D4B60"/>
     <w:rPr>
@@ -22098,9 +22135,9 @@
       <w14:ligatures w14:val="none"/>
     </w:rPr>
   </w:style>
-  <w:style w:type="character" w:styleId="lev">
+  <w:style w:type="character" w:styleId="Strong">
     <w:name w:val="Strong"/>
-    <w:basedOn w:val="Policepardfaut"/>
+    <w:basedOn w:val="DefaultParagraphFont"/>
     <w:uiPriority w:val="22"/>
     <w:qFormat/>
     <w:rsid w:val="006D4B60"/>
@@ -22127,9 +22164,9 @@
       <w14:ligatures w14:val="none"/>
     </w:rPr>
   </w:style>
-  <w:style w:type="character" w:styleId="Accentuation">
+  <w:style w:type="character" w:styleId="Emphasis">
     <w:name w:val="Emphasis"/>
-    <w:basedOn w:val="Policepardfaut"/>
+    <w:basedOn w:val="DefaultParagraphFont"/>
     <w:uiPriority w:val="20"/>
     <w:qFormat/>
     <w:rsid w:val="00686F1E"/>
@@ -22138,7 +22175,7 @@
       <w:iCs/>
     </w:rPr>
   </w:style>
-  <w:style w:type="paragraph" w:styleId="Paragraphedeliste">
+  <w:style w:type="paragraph" w:styleId="ListParagraph">
     <w:name w:val="List Paragraph"/>
     <w:basedOn w:val="Normal"/>
     <w:uiPriority w:val="34"/>
@@ -22181,10 +22218,10 @@
       <w14:ligatures w14:val="none"/>
     </w:rPr>
   </w:style>
-  <w:style w:type="character" w:customStyle="1" w:styleId="Titre1Car">
-    <w:name w:val="Titre 1 Car"/>
-    <w:basedOn w:val="Policepardfaut"/>
-    <w:link w:val="Titre1"/>
+  <w:style w:type="character" w:customStyle="1" w:styleId="Heading1Char">
+    <w:name w:val="Heading 1 Char"/>
+    <w:basedOn w:val="DefaultParagraphFont"/>
+    <w:link w:val="Heading1"/>
     <w:uiPriority w:val="9"/>
     <w:rsid w:val="0011139D"/>
     <w:rPr>
@@ -22194,9 +22231,9 @@
       <w:szCs w:val="32"/>
     </w:rPr>
   </w:style>
-  <w:style w:type="character" w:styleId="Lienhypertexte">
+  <w:style w:type="character" w:styleId="Hyperlink">
     <w:name w:val="Hyperlink"/>
-    <w:basedOn w:val="Policepardfaut"/>
+    <w:basedOn w:val="DefaultParagraphFont"/>
     <w:uiPriority w:val="99"/>
     <w:unhideWhenUsed/>
     <w:rsid w:val="00063644"/>
@@ -22205,9 +22242,9 @@
       <w:u w:val="single"/>
     </w:rPr>
   </w:style>
-  <w:style w:type="character" w:styleId="Mentionnonrsolue">
+  <w:style w:type="character" w:styleId="UnresolvedMention">
     <w:name w:val="Unresolved Mention"/>
-    <w:basedOn w:val="Policepardfaut"/>
+    <w:basedOn w:val="DefaultParagraphFont"/>
     <w:uiPriority w:val="99"/>
     <w:semiHidden/>
     <w:unhideWhenUsed/>

</xml_diff>